<commit_message>
left 3 sections in front of whitepaper to complete
</commit_message>
<xml_diff>
--- a/doc/whitepaper.docx
+++ b/doc/whitepaper.docx
@@ -1406,15 +1406,164 @@
           <w:sz w:val="24"/>
           <w:szCs w:val="24"/>
         </w:rPr>
-        <w:t>To solve the technical problems of cashierless supermarket, the team has introduced Smart Supermarket project, the world</w:t>
-      </w:r>
-      <w:r>
-        <w:rPr>
-          <w:sz w:val="24"/>
-          <w:szCs w:val="24"/>
-          <w:lang w:val="en-US"/>
-        </w:rPr>
-        <w:t xml:space="preserve">’s first distributive cloud application platform based on cloud construction. It is to serve all cashierless supermarkets that join the Smart Supermarket Platform (traditional supermarkets can join onto Smart Supermarket and customize the software services that to reduce human labor costs and logistics costs </w:t>
+        <w:t xml:space="preserve">To solve the technical problems </w:t>
+      </w:r>
+      <w:r>
+        <w:rPr>
+          <w:sz w:val="24"/>
+          <w:szCs w:val="24"/>
+        </w:rPr>
+        <w:t>of</w:t>
+      </w:r>
+      <w:r>
+        <w:rPr>
+          <w:sz w:val="24"/>
+          <w:szCs w:val="24"/>
+        </w:rPr>
+        <w:t xml:space="preserve"> cashierless supermarket, the team has introduced Smart Supermarket project, the world</w:t>
+      </w:r>
+      <w:r>
+        <w:rPr>
+          <w:sz w:val="24"/>
+          <w:szCs w:val="24"/>
+          <w:lang w:val="en-US"/>
+        </w:rPr>
+        <w:t>’s first distributive application</w:t>
+      </w:r>
+      <w:r>
+        <w:rPr>
+          <w:sz w:val="24"/>
+          <w:szCs w:val="24"/>
+        </w:rPr>
+        <w:t xml:space="preserve"> cloud</w:t>
+      </w:r>
+      <w:r>
+        <w:rPr>
+          <w:sz w:val="24"/>
+          <w:szCs w:val="24"/>
+          <w:lang w:val="en-US"/>
+        </w:rPr>
+        <w:t xml:space="preserve"> platform based on </w:t>
+      </w:r>
+      <w:r>
+        <w:rPr>
+          <w:sz w:val="24"/>
+          <w:szCs w:val="24"/>
+        </w:rPr>
+        <w:t>cashierless supermarket</w:t>
+      </w:r>
+      <w:r>
+        <w:rPr>
+          <w:sz w:val="24"/>
+          <w:szCs w:val="24"/>
+          <w:lang w:val="en-US"/>
+        </w:rPr>
+        <w:t xml:space="preserve">. </w:t>
+      </w:r>
+      <w:r>
+        <w:rPr>
+          <w:sz w:val="24"/>
+          <w:szCs w:val="24"/>
+        </w:rPr>
+        <w:t>It aims</w:t>
+      </w:r>
+      <w:r>
+        <w:rPr>
+          <w:sz w:val="24"/>
+          <w:szCs w:val="24"/>
+          <w:lang w:val="en-US"/>
+        </w:rPr>
+        <w:t xml:space="preserve"> to serve all cashierless supermarkets </w:t>
+      </w:r>
+      <w:r>
+        <w:rPr>
+          <w:sz w:val="24"/>
+          <w:szCs w:val="24"/>
+        </w:rPr>
+        <w:t>which</w:t>
+      </w:r>
+      <w:r>
+        <w:rPr>
+          <w:sz w:val="24"/>
+          <w:szCs w:val="24"/>
+          <w:lang w:val="en-US"/>
+        </w:rPr>
+        <w:t xml:space="preserve"> </w:t>
+      </w:r>
+      <w:r>
+        <w:rPr>
+          <w:sz w:val="24"/>
+          <w:szCs w:val="24"/>
+        </w:rPr>
+        <w:t>linked up to</w:t>
+      </w:r>
+      <w:r>
+        <w:rPr>
+          <w:sz w:val="24"/>
+          <w:szCs w:val="24"/>
+          <w:lang w:val="en-US"/>
+        </w:rPr>
+        <w:t xml:space="preserve"> the Smart Supermarket</w:t>
+      </w:r>
+      <w:r>
+        <w:rPr>
+          <w:sz w:val="24"/>
+          <w:szCs w:val="24"/>
+        </w:rPr>
+        <w:t xml:space="preserve"> Cloud</w:t>
+      </w:r>
+      <w:r>
+        <w:rPr>
+          <w:sz w:val="24"/>
+          <w:szCs w:val="24"/>
+          <w:lang w:val="en-US"/>
+        </w:rPr>
+        <w:t xml:space="preserve"> Platform (traditional supermarkets can </w:t>
+      </w:r>
+      <w:r>
+        <w:rPr>
+          <w:sz w:val="24"/>
+          <w:szCs w:val="24"/>
+        </w:rPr>
+        <w:t>linked up to</w:t>
+      </w:r>
+      <w:r>
+        <w:rPr>
+          <w:sz w:val="24"/>
+          <w:szCs w:val="24"/>
+          <w:lang w:val="en-US"/>
+        </w:rPr>
+        <w:t xml:space="preserve"> Smart Supermarket</w:t>
+      </w:r>
+      <w:r>
+        <w:rPr>
+          <w:sz w:val="24"/>
+          <w:szCs w:val="24"/>
+        </w:rPr>
+        <w:t xml:space="preserve"> Cloud Platform</w:t>
+      </w:r>
+      <w:r>
+        <w:rPr>
+          <w:sz w:val="24"/>
+          <w:szCs w:val="24"/>
+          <w:lang w:val="en-US"/>
+        </w:rPr>
+        <w:t xml:space="preserve"> and customize the software services that to reduce human labor costs and logistics costs</w:t>
+      </w:r>
+      <w:r>
+        <w:rPr>
+          <w:sz w:val="24"/>
+          <w:szCs w:val="24"/>
+        </w:rPr>
+        <w:t>.</w:t>
+      </w:r>
+      <w:r>
+        <w:rPr>
+          <w:sz w:val="24"/>
+          <w:szCs w:val="24"/>
+          <w:lang w:val="en-US"/>
+        </w:rPr>
+        <w:t xml:space="preserve"> </w:t>
       </w:r>
       <w:r>
         <w:rPr>
@@ -1444,7 +1593,142 @@
           <w:szCs w:val="24"/>
           <w:lang w:val="en-US"/>
         </w:rPr>
-        <w:t>). Smart Supermarket focuses on cashierless supermarket services and applications (smart security, cargo inspection, loss prevention system based on machine vision and deep learning,</w:t>
+        <w:t>). Smart Supermarket focuses on cashierless supermarket services and applications (</w:t>
+      </w:r>
+      <w:r>
+        <w:rPr>
+          <w:sz w:val="24"/>
+          <w:szCs w:val="24"/>
+        </w:rPr>
+        <w:t>S</w:t>
+      </w:r>
+      <w:r>
+        <w:rPr>
+          <w:sz w:val="24"/>
+          <w:szCs w:val="24"/>
+          <w:lang w:val="en-US"/>
+        </w:rPr>
+        <w:t xml:space="preserve">mart </w:t>
+      </w:r>
+      <w:r>
+        <w:rPr>
+          <w:sz w:val="24"/>
+          <w:szCs w:val="24"/>
+        </w:rPr>
+        <w:t>S</w:t>
+      </w:r>
+      <w:r>
+        <w:rPr>
+          <w:sz w:val="24"/>
+          <w:szCs w:val="24"/>
+          <w:lang w:val="en-US"/>
+        </w:rPr>
+        <w:t>ecurity</w:t>
+      </w:r>
+      <w:r>
+        <w:rPr>
+          <w:sz w:val="24"/>
+          <w:szCs w:val="24"/>
+        </w:rPr>
+        <w:t xml:space="preserve"> System</w:t>
+      </w:r>
+      <w:r>
+        <w:rPr>
+          <w:sz w:val="24"/>
+          <w:szCs w:val="24"/>
+          <w:lang w:val="en-US"/>
+        </w:rPr>
+        <w:t xml:space="preserve">, </w:t>
+      </w:r>
+      <w:r>
+        <w:rPr>
+          <w:sz w:val="24"/>
+          <w:szCs w:val="24"/>
+        </w:rPr>
+        <w:t>C</w:t>
+      </w:r>
+      <w:r>
+        <w:rPr>
+          <w:sz w:val="24"/>
+          <w:szCs w:val="24"/>
+          <w:lang w:val="en-US"/>
+        </w:rPr>
+        <w:t xml:space="preserve">argo </w:t>
+      </w:r>
+      <w:r>
+        <w:rPr>
+          <w:sz w:val="24"/>
+          <w:szCs w:val="24"/>
+        </w:rPr>
+        <w:t>I</w:t>
+      </w:r>
+      <w:r>
+        <w:rPr>
+          <w:sz w:val="24"/>
+          <w:szCs w:val="24"/>
+          <w:lang w:val="en-US"/>
+        </w:rPr>
+        <w:t>nspection</w:t>
+      </w:r>
+      <w:r>
+        <w:rPr>
+          <w:sz w:val="24"/>
+          <w:szCs w:val="24"/>
+        </w:rPr>
+        <w:t xml:space="preserve"> System</w:t>
+      </w:r>
+      <w:r>
+        <w:rPr>
+          <w:sz w:val="24"/>
+          <w:szCs w:val="24"/>
+          <w:lang w:val="en-US"/>
+        </w:rPr>
+        <w:t xml:space="preserve">, </w:t>
+      </w:r>
+      <w:r>
+        <w:rPr>
+          <w:sz w:val="24"/>
+          <w:szCs w:val="24"/>
+        </w:rPr>
+        <w:t>L</w:t>
+      </w:r>
+      <w:r>
+        <w:rPr>
+          <w:sz w:val="24"/>
+          <w:szCs w:val="24"/>
+          <w:lang w:val="en-US"/>
+        </w:rPr>
+        <w:t xml:space="preserve">oss </w:t>
+      </w:r>
+      <w:r>
+        <w:rPr>
+          <w:sz w:val="24"/>
+          <w:szCs w:val="24"/>
+        </w:rPr>
+        <w:t>P</w:t>
+      </w:r>
+      <w:r>
+        <w:rPr>
+          <w:sz w:val="24"/>
+          <w:szCs w:val="24"/>
+          <w:lang w:val="en-US"/>
+        </w:rPr>
+        <w:t xml:space="preserve">revention </w:t>
+      </w:r>
+      <w:r>
+        <w:rPr>
+          <w:sz w:val="24"/>
+          <w:szCs w:val="24"/>
+        </w:rPr>
+        <w:t>S</w:t>
+      </w:r>
+      <w:r>
+        <w:rPr>
+          <w:sz w:val="24"/>
+          <w:szCs w:val="24"/>
+          <w:lang w:val="en-US"/>
+        </w:rPr>
+        <w:t>ystem based on machine vision and deep learning,</w:t>
       </w:r>
       <w:r>
         <w:rPr>
@@ -1457,9 +1741,406 @@
         <w:rPr>
           <w:sz w:val="24"/>
           <w:szCs w:val="24"/>
-          <w:lang w:val="en-US"/>
-        </w:rPr>
-        <w:t>smart shopping cart, self-service commodity picking, commodity recommendation, big data analysis of customer information, smart supermarket supply chain system). All these applications in Smart Supermarket Project are of distributed application system. In early stage, the system would be common centralized system, and gradually, the system will transform into distributed one to guarantee the stability of the system and be responsible for the merchant users’ software customizing configuration and credit rating.</w:t>
+        </w:rPr>
+        <w:t>S</w:t>
+      </w:r>
+      <w:r>
+        <w:rPr>
+          <w:sz w:val="24"/>
+          <w:szCs w:val="24"/>
+          <w:lang w:val="en-US"/>
+        </w:rPr>
+        <w:t xml:space="preserve">mart </w:t>
+      </w:r>
+      <w:r>
+        <w:rPr>
+          <w:sz w:val="24"/>
+          <w:szCs w:val="24"/>
+        </w:rPr>
+        <w:t>S</w:t>
+      </w:r>
+      <w:r>
+        <w:rPr>
+          <w:sz w:val="24"/>
+          <w:szCs w:val="24"/>
+          <w:lang w:val="en-US"/>
+        </w:rPr>
+        <w:t xml:space="preserve">hopping </w:t>
+      </w:r>
+      <w:r>
+        <w:rPr>
+          <w:sz w:val="24"/>
+          <w:szCs w:val="24"/>
+        </w:rPr>
+        <w:t>C</w:t>
+      </w:r>
+      <w:r>
+        <w:rPr>
+          <w:sz w:val="24"/>
+          <w:szCs w:val="24"/>
+          <w:lang w:val="en-US"/>
+        </w:rPr>
+        <w:t>art</w:t>
+      </w:r>
+      <w:r>
+        <w:rPr>
+          <w:sz w:val="24"/>
+          <w:szCs w:val="24"/>
+        </w:rPr>
+        <w:t xml:space="preserve"> System</w:t>
+      </w:r>
+      <w:r>
+        <w:rPr>
+          <w:sz w:val="24"/>
+          <w:szCs w:val="24"/>
+          <w:lang w:val="en-US"/>
+        </w:rPr>
+        <w:t xml:space="preserve">, </w:t>
+      </w:r>
+      <w:r>
+        <w:rPr>
+          <w:sz w:val="24"/>
+          <w:szCs w:val="24"/>
+        </w:rPr>
+        <w:t>S</w:t>
+      </w:r>
+      <w:r>
+        <w:rPr>
+          <w:sz w:val="24"/>
+          <w:szCs w:val="24"/>
+          <w:lang w:val="en-US"/>
+        </w:rPr>
+        <w:t xml:space="preserve">elf-service </w:t>
+      </w:r>
+      <w:r>
+        <w:rPr>
+          <w:sz w:val="24"/>
+          <w:szCs w:val="24"/>
+        </w:rPr>
+        <w:t>C</w:t>
+      </w:r>
+      <w:r>
+        <w:rPr>
+          <w:sz w:val="24"/>
+          <w:szCs w:val="24"/>
+          <w:lang w:val="en-US"/>
+        </w:rPr>
+        <w:t xml:space="preserve">ommodity </w:t>
+      </w:r>
+      <w:r>
+        <w:rPr>
+          <w:sz w:val="24"/>
+          <w:szCs w:val="24"/>
+        </w:rPr>
+        <w:t>P</w:t>
+      </w:r>
+      <w:r>
+        <w:rPr>
+          <w:sz w:val="24"/>
+          <w:szCs w:val="24"/>
+          <w:lang w:val="en-US"/>
+        </w:rPr>
+        <w:t>icking</w:t>
+      </w:r>
+      <w:r>
+        <w:rPr>
+          <w:sz w:val="24"/>
+          <w:szCs w:val="24"/>
+        </w:rPr>
+        <w:t xml:space="preserve"> System</w:t>
+      </w:r>
+      <w:r>
+        <w:rPr>
+          <w:sz w:val="24"/>
+          <w:szCs w:val="24"/>
+          <w:lang w:val="en-US"/>
+        </w:rPr>
+        <w:t xml:space="preserve">, </w:t>
+      </w:r>
+      <w:r>
+        <w:rPr>
+          <w:sz w:val="24"/>
+          <w:szCs w:val="24"/>
+        </w:rPr>
+        <w:t>C</w:t>
+      </w:r>
+      <w:r>
+        <w:rPr>
+          <w:sz w:val="24"/>
+          <w:szCs w:val="24"/>
+          <w:lang w:val="en-US"/>
+        </w:rPr>
+        <w:t xml:space="preserve">ommodity </w:t>
+      </w:r>
+      <w:r>
+        <w:rPr>
+          <w:sz w:val="24"/>
+          <w:szCs w:val="24"/>
+        </w:rPr>
+        <w:t>R</w:t>
+      </w:r>
+      <w:r>
+        <w:rPr>
+          <w:sz w:val="24"/>
+          <w:szCs w:val="24"/>
+          <w:lang w:val="en-US"/>
+        </w:rPr>
+        <w:t>ecommendation</w:t>
+      </w:r>
+      <w:r>
+        <w:rPr>
+          <w:sz w:val="24"/>
+          <w:szCs w:val="24"/>
+        </w:rPr>
+        <w:t xml:space="preserve"> System</w:t>
+      </w:r>
+      <w:r>
+        <w:rPr>
+          <w:sz w:val="24"/>
+          <w:szCs w:val="24"/>
+          <w:lang w:val="en-US"/>
+        </w:rPr>
+        <w:t xml:space="preserve">, </w:t>
+      </w:r>
+      <w:r>
+        <w:rPr>
+          <w:sz w:val="24"/>
+          <w:szCs w:val="24"/>
+        </w:rPr>
+        <w:t>B</w:t>
+      </w:r>
+      <w:r>
+        <w:rPr>
+          <w:sz w:val="24"/>
+          <w:szCs w:val="24"/>
+          <w:lang w:val="en-US"/>
+        </w:rPr>
+        <w:t xml:space="preserve">ig </w:t>
+      </w:r>
+      <w:r>
+        <w:rPr>
+          <w:sz w:val="24"/>
+          <w:szCs w:val="24"/>
+        </w:rPr>
+        <w:t>D</w:t>
+      </w:r>
+      <w:r>
+        <w:rPr>
+          <w:sz w:val="24"/>
+          <w:szCs w:val="24"/>
+          <w:lang w:val="en-US"/>
+        </w:rPr>
+        <w:t xml:space="preserve">ata </w:t>
+      </w:r>
+      <w:r>
+        <w:rPr>
+          <w:sz w:val="24"/>
+          <w:szCs w:val="24"/>
+        </w:rPr>
+        <w:t>A</w:t>
+      </w:r>
+      <w:r>
+        <w:rPr>
+          <w:sz w:val="24"/>
+          <w:szCs w:val="24"/>
+          <w:lang w:val="en-US"/>
+        </w:rPr>
+        <w:t>nalysis</w:t>
+      </w:r>
+      <w:r>
+        <w:rPr>
+          <w:sz w:val="24"/>
+          <w:szCs w:val="24"/>
+        </w:rPr>
+        <w:t xml:space="preserve"> System</w:t>
+      </w:r>
+      <w:r>
+        <w:rPr>
+          <w:sz w:val="24"/>
+          <w:szCs w:val="24"/>
+          <w:lang w:val="en-US"/>
+        </w:rPr>
+        <w:t xml:space="preserve"> </w:t>
+      </w:r>
+      <w:r>
+        <w:rPr>
+          <w:sz w:val="24"/>
+          <w:szCs w:val="24"/>
+        </w:rPr>
+        <w:t>used to analyze</w:t>
+      </w:r>
+      <w:r>
+        <w:rPr>
+          <w:sz w:val="24"/>
+          <w:szCs w:val="24"/>
+          <w:lang w:val="en-US"/>
+        </w:rPr>
+        <w:t xml:space="preserve"> customer information, </w:t>
+      </w:r>
+      <w:r>
+        <w:rPr>
+          <w:sz w:val="24"/>
+          <w:szCs w:val="24"/>
+        </w:rPr>
+        <w:t>S</w:t>
+      </w:r>
+      <w:r>
+        <w:rPr>
+          <w:sz w:val="24"/>
+          <w:szCs w:val="24"/>
+          <w:lang w:val="en-US"/>
+        </w:rPr>
+        <w:t xml:space="preserve">mart </w:t>
+      </w:r>
+      <w:r>
+        <w:rPr>
+          <w:sz w:val="24"/>
+          <w:szCs w:val="24"/>
+        </w:rPr>
+        <w:t>S</w:t>
+      </w:r>
+      <w:r>
+        <w:rPr>
+          <w:sz w:val="24"/>
+          <w:szCs w:val="24"/>
+          <w:lang w:val="en-US"/>
+        </w:rPr>
+        <w:t xml:space="preserve">upermarket </w:t>
+      </w:r>
+      <w:r>
+        <w:rPr>
+          <w:sz w:val="24"/>
+          <w:szCs w:val="24"/>
+        </w:rPr>
+        <w:t>S</w:t>
+      </w:r>
+      <w:r>
+        <w:rPr>
+          <w:sz w:val="24"/>
+          <w:szCs w:val="24"/>
+          <w:lang w:val="en-US"/>
+        </w:rPr>
+        <w:t xml:space="preserve">upply </w:t>
+      </w:r>
+      <w:r>
+        <w:rPr>
+          <w:sz w:val="24"/>
+          <w:szCs w:val="24"/>
+        </w:rPr>
+        <w:t>C</w:t>
+      </w:r>
+      <w:r>
+        <w:rPr>
+          <w:sz w:val="24"/>
+          <w:szCs w:val="24"/>
+          <w:lang w:val="en-US"/>
+        </w:rPr>
+        <w:t xml:space="preserve">hain </w:t>
+      </w:r>
+      <w:r>
+        <w:rPr>
+          <w:sz w:val="24"/>
+          <w:szCs w:val="24"/>
+        </w:rPr>
+        <w:t>S</w:t>
+      </w:r>
+      <w:r>
+        <w:rPr>
+          <w:sz w:val="24"/>
+          <w:szCs w:val="24"/>
+          <w:lang w:val="en-US"/>
+        </w:rPr>
+        <w:t xml:space="preserve">ystem). All these applications in Smart Supermarket Project are of distributed application system. In early stage, </w:t>
+      </w:r>
+      <w:r>
+        <w:rPr>
+          <w:sz w:val="24"/>
+          <w:szCs w:val="24"/>
+        </w:rPr>
+        <w:t>Smart Supermarket Cloud platform</w:t>
+      </w:r>
+      <w:r>
+        <w:rPr>
+          <w:sz w:val="24"/>
+          <w:szCs w:val="24"/>
+          <w:lang w:val="en-US"/>
+        </w:rPr>
+        <w:t xml:space="preserve"> would be common centralized system, and gradually, </w:t>
+      </w:r>
+      <w:r>
+        <w:rPr>
+          <w:sz w:val="24"/>
+          <w:szCs w:val="24"/>
+        </w:rPr>
+        <w:t>it</w:t>
+      </w:r>
+      <w:r>
+        <w:rPr>
+          <w:sz w:val="24"/>
+          <w:szCs w:val="24"/>
+          <w:lang w:val="en-US"/>
+        </w:rPr>
+        <w:t xml:space="preserve"> will</w:t>
+      </w:r>
+      <w:r>
+        <w:rPr>
+          <w:sz w:val="24"/>
+          <w:szCs w:val="24"/>
+        </w:rPr>
+        <w:t xml:space="preserve"> be</w:t>
+      </w:r>
+      <w:r>
+        <w:rPr>
+          <w:sz w:val="24"/>
+          <w:szCs w:val="24"/>
+          <w:lang w:val="en-US"/>
+        </w:rPr>
+        <w:t xml:space="preserve"> transform</w:t>
+      </w:r>
+      <w:r>
+        <w:rPr>
+          <w:sz w:val="24"/>
+          <w:szCs w:val="24"/>
+        </w:rPr>
+        <w:t>ed</w:t>
+      </w:r>
+      <w:r>
+        <w:rPr>
+          <w:sz w:val="24"/>
+          <w:szCs w:val="24"/>
+          <w:lang w:val="en-US"/>
+        </w:rPr>
+        <w:t xml:space="preserve"> into distributed </w:t>
+      </w:r>
+      <w:r>
+        <w:rPr>
+          <w:sz w:val="24"/>
+          <w:szCs w:val="24"/>
+        </w:rPr>
+        <w:t>cloud platform</w:t>
+      </w:r>
+      <w:r>
+        <w:rPr>
+          <w:sz w:val="24"/>
+          <w:szCs w:val="24"/>
+          <w:lang w:val="en-US"/>
+        </w:rPr>
+        <w:t xml:space="preserve"> to guarantee the stability of </w:t>
+      </w:r>
+      <w:r>
+        <w:rPr>
+          <w:sz w:val="24"/>
+          <w:szCs w:val="24"/>
+        </w:rPr>
+        <w:t>the</w:t>
+      </w:r>
+      <w:r>
+        <w:rPr>
+          <w:sz w:val="24"/>
+          <w:szCs w:val="24"/>
+          <w:lang w:val="en-US"/>
+        </w:rPr>
+        <w:t xml:space="preserve"> system and be responsible for the merchant users’ software customizing configuration and credit rating.</w:t>
       </w:r>
     </w:p>
     <w:p>
@@ -1493,6 +2174,13 @@
         </w:rPr>
         <w:t>3.2 Smart Supermarket’s Software Service System</w:t>
       </w:r>
+      <w:r>
+        <w:rPr>
+          <w:sz w:val="24"/>
+          <w:szCs w:val="24"/>
+        </w:rPr>
+        <w:t>s</w:t>
+      </w:r>
     </w:p>
     <w:p>
       <w:pPr>
@@ -1529,35 +2217,177 @@
           <w:sz w:val="24"/>
           <w:szCs w:val="24"/>
         </w:rPr>
-        <w:t xml:space="preserve">All </w:t>
-      </w:r>
-      <w:r>
-        <w:rPr>
-          <w:sz w:val="24"/>
-          <w:szCs w:val="24"/>
-        </w:rPr>
-        <w:t xml:space="preserve">users of </w:t>
-      </w:r>
-      <w:r>
-        <w:rPr>
-          <w:sz w:val="24"/>
-          <w:szCs w:val="24"/>
-        </w:rPr>
-        <w:t xml:space="preserve">the Smart Supermarket service software system </w:t>
-      </w:r>
-      <w:r>
-        <w:rPr>
-          <w:sz w:val="24"/>
-          <w:szCs w:val="24"/>
-        </w:rPr>
-        <w:t>are</w:t>
-      </w:r>
-      <w:r>
-        <w:rPr>
-          <w:sz w:val="24"/>
-          <w:szCs w:val="24"/>
-        </w:rPr>
-        <w:t xml:space="preserve"> merchant users of Smart Supermarket (mostly cashierless supermarkets and also traditional supermarkets who are transforming into cashierless supermarkets). By paying different amount of fees through SSPJ tokens, the merchant users of Smart Supermarket will receive different levels of cashierless supermarket service mode.</w:t>
+        <w:t>All</w:t>
+      </w:r>
+      <w:r>
+        <w:rPr>
+          <w:sz w:val="24"/>
+          <w:szCs w:val="24"/>
+        </w:rPr>
+        <w:t xml:space="preserve"> </w:t>
+      </w:r>
+      <w:r>
+        <w:rPr>
+          <w:sz w:val="24"/>
+          <w:szCs w:val="24"/>
+        </w:rPr>
+        <w:t>users of the Smart Supermarket service software system</w:t>
+      </w:r>
+      <w:r>
+        <w:rPr>
+          <w:sz w:val="24"/>
+          <w:szCs w:val="24"/>
+        </w:rPr>
+        <w:t>s</w:t>
+      </w:r>
+      <w:r>
+        <w:rPr>
+          <w:sz w:val="24"/>
+          <w:szCs w:val="24"/>
+        </w:rPr>
+        <w:t xml:space="preserve"> are merchant</w:t>
+      </w:r>
+      <w:r>
+        <w:rPr>
+          <w:sz w:val="24"/>
+          <w:szCs w:val="24"/>
+        </w:rPr>
+        <w:t xml:space="preserve"> linked up to</w:t>
+      </w:r>
+      <w:r>
+        <w:rPr>
+          <w:sz w:val="24"/>
+          <w:szCs w:val="24"/>
+        </w:rPr>
+        <w:t xml:space="preserve"> Smart Supermarket(mostly cashierless supermarkets</w:t>
+      </w:r>
+      <w:r>
+        <w:rPr>
+          <w:sz w:val="24"/>
+          <w:szCs w:val="24"/>
+        </w:rPr>
+        <w:t>,</w:t>
+      </w:r>
+      <w:r>
+        <w:rPr>
+          <w:sz w:val="24"/>
+          <w:szCs w:val="24"/>
+        </w:rPr>
+        <w:t xml:space="preserve"> also</w:t>
+      </w:r>
+      <w:r>
+        <w:rPr>
+          <w:sz w:val="24"/>
+          <w:szCs w:val="24"/>
+        </w:rPr>
+        <w:t xml:space="preserve"> includes</w:t>
+      </w:r>
+      <w:r>
+        <w:rPr>
+          <w:sz w:val="24"/>
+          <w:szCs w:val="24"/>
+        </w:rPr>
+        <w:t xml:space="preserve"> traditional supermarkets who are transforming into cashierless supermarkets). </w:t>
+      </w:r>
+      <w:r>
+        <w:rPr>
+          <w:sz w:val="24"/>
+          <w:szCs w:val="24"/>
+        </w:rPr>
+        <w:t>M</w:t>
+      </w:r>
+      <w:r>
+        <w:rPr>
+          <w:sz w:val="24"/>
+          <w:szCs w:val="24"/>
+        </w:rPr>
+        <w:t xml:space="preserve">erchant </w:t>
+      </w:r>
+      <w:r>
+        <w:rPr>
+          <w:sz w:val="24"/>
+          <w:szCs w:val="24"/>
+        </w:rPr>
+        <w:t>can customize software service by paying</w:t>
+      </w:r>
+      <w:r>
+        <w:rPr>
+          <w:sz w:val="24"/>
+          <w:szCs w:val="24"/>
+        </w:rPr>
+        <w:t xml:space="preserve"> SSPJ tokens</w:t>
+      </w:r>
+      <w:r>
+        <w:rPr>
+          <w:sz w:val="24"/>
+          <w:szCs w:val="24"/>
+        </w:rPr>
+        <w:t xml:space="preserve"> to Smart Supermarket Cloud Platform</w:t>
+      </w:r>
+      <w:r>
+        <w:rPr>
+          <w:sz w:val="24"/>
+          <w:szCs w:val="24"/>
+        </w:rPr>
+        <w:t>,</w:t>
+      </w:r>
+      <w:r>
+        <w:rPr>
+          <w:sz w:val="24"/>
+          <w:szCs w:val="24"/>
+        </w:rPr>
+        <w:t xml:space="preserve"> Though the amount of SSPJ </w:t>
+      </w:r>
+      <w:r>
+        <w:rPr>
+          <w:sz w:val="24"/>
+          <w:szCs w:val="24"/>
+        </w:rPr>
+        <w:t xml:space="preserve">merchant </w:t>
+      </w:r>
+      <w:r>
+        <w:rPr>
+          <w:sz w:val="24"/>
+          <w:szCs w:val="24"/>
+        </w:rPr>
+        <w:t>consumed they</w:t>
+      </w:r>
+      <w:r>
+        <w:rPr>
+          <w:sz w:val="24"/>
+          <w:szCs w:val="24"/>
+        </w:rPr>
+        <w:t xml:space="preserve"> will </w:t>
+      </w:r>
+      <w:r>
+        <w:rPr>
+          <w:sz w:val="24"/>
+          <w:szCs w:val="24"/>
+        </w:rPr>
+        <w:t xml:space="preserve">approach </w:t>
+      </w:r>
+      <w:r>
+        <w:rPr>
+          <w:sz w:val="24"/>
+          <w:szCs w:val="24"/>
+        </w:rPr>
+        <w:t xml:space="preserve">different levels </w:t>
+      </w:r>
+      <w:r>
+        <w:rPr>
+          <w:sz w:val="24"/>
+          <w:szCs w:val="24"/>
+        </w:rPr>
+        <w:t>in</w:t>
+      </w:r>
+      <w:bookmarkStart w:id="0" w:name="_GoBack"/>
+      <w:bookmarkEnd w:id="0"/>
+      <w:r>
+        <w:rPr>
+          <w:sz w:val="24"/>
+          <w:szCs w:val="24"/>
+        </w:rPr>
+        <w:t xml:space="preserve"> cashierless supermarket service mode.</w:t>
       </w:r>
     </w:p>
     <w:p>
@@ -1632,21 +2462,7 @@
           <w:sz w:val="24"/>
           <w:szCs w:val="24"/>
         </w:rPr>
-        <w:t>In managing a supermarket, incidents such as fire hazards and shoplifting must be taken into serious consideration. This is where the smart security system is needed, so as to reduce risks and loss to the lowest level. The smart security systems are independent from each other</w:t>
-      </w:r>
-      <w:r>
-        <w:rPr>
-          <w:sz w:val="24"/>
-          <w:szCs w:val="24"/>
-        </w:rPr>
-        <w:t xml:space="preserve"> based on cashierless supermarket</w:t>
-      </w:r>
-      <w:r>
-        <w:rPr>
-          <w:sz w:val="24"/>
-          <w:szCs w:val="24"/>
-        </w:rPr>
-        <w:t xml:space="preserve">. It will execute realtime monitoring of the security condition of the supermarkets. When accidents happen, the security function of the smart security system will be activated. Meanwhile, the smart security system is joined onto the Smart Supermarket cloud platform. Smart Security System will upload the realtime data of supermarkets to the data collection system on cloud platform. By analyzing the security information with big data technology, effective prevention measures will be provided. </w:t>
+        <w:t xml:space="preserve">In managing a supermarket, incidents such as fire hazards and shoplifting must be taken into serious consideration. This is where the smart security system is needed, so as to reduce risks and loss to the lowest level. The smart security systems are independent from each other based on cashierless supermarket. It will execute realtime monitoring of the security condition of the supermarkets. When accidents happen, the security function of the smart security system will be activated. Meanwhile, the smart security system is joined onto the Smart Supermarket cloud platform. Smart Security System will upload the realtime data of supermarkets to the data collection system on cloud platform. By analyzing the security information with big data technology, effective prevention measures will be provided. </w:t>
       </w:r>
     </w:p>
     <w:p>
@@ -1721,28 +2537,7 @@
           <w:sz w:val="24"/>
           <w:szCs w:val="24"/>
         </w:rPr>
-        <w:t xml:space="preserve">In traditional offline supermarkets, the annual income loss caused by shoplifting behaviors is about 10%-20% of the total income. </w:t>
-      </w:r>
-      <w:r>
-        <w:rPr>
-          <w:sz w:val="24"/>
-          <w:szCs w:val="24"/>
-        </w:rPr>
-        <w:t>Thus</w:t>
-      </w:r>
-      <w:r>
-        <w:rPr>
-          <w:sz w:val="24"/>
-          <w:szCs w:val="24"/>
-        </w:rPr>
-        <w:t xml:space="preserve">, </w:t>
-      </w:r>
-      <w:r>
-        <w:rPr>
-          <w:sz w:val="24"/>
-          <w:szCs w:val="24"/>
-        </w:rPr>
-        <w:t>the mode of that c</w:t>
+        <w:t>In traditional offline supermarkets, the annual income loss caused by shoplifting behaviors is about 10%-20% of the total income. Thus, the mode of that c</w:t>
       </w:r>
       <w:r>
         <w:rPr>
@@ -1983,28 +2778,7 @@
           <w:sz w:val="24"/>
           <w:szCs w:val="24"/>
         </w:rPr>
-        <w:t xml:space="preserve"> </w:t>
-      </w:r>
-      <w:r>
-        <w:rPr>
-          <w:sz w:val="24"/>
-          <w:szCs w:val="24"/>
-        </w:rPr>
-        <w:t>is developed. It can also help the customers to save time</w:t>
-      </w:r>
-      <w:r>
-        <w:rPr>
-          <w:sz w:val="24"/>
-          <w:szCs w:val="24"/>
-        </w:rPr>
-        <w:t xml:space="preserve"> and enjoy their shopping experience</w:t>
-      </w:r>
-      <w:r>
-        <w:rPr>
-          <w:sz w:val="24"/>
-          <w:szCs w:val="24"/>
-        </w:rPr>
-        <w:t>. The sensor system on the cart can detect if the commodities are put in or taken out of the shopping cart and perform an easy calculation on the due payment. The cart can also detect if the customers are to make a payment.</w:t>
+        <w:t xml:space="preserve"> is developed. It can also help the customers to save time and enjoy their shopping experience. The sensor system on the cart can detect if the commodities are put in or taken out of the shopping cart and perform an easy calculation on the due payment. The cart can also detect if the customers are to make a payment.</w:t>
       </w:r>
     </w:p>
     <w:p>
@@ -2094,35 +2868,7 @@
           <w:sz w:val="24"/>
           <w:szCs w:val="24"/>
         </w:rPr>
-        <w:t xml:space="preserve">, there are various smaller data analysis systems that have different purposes and all of them would be accessed to the Smart Supermarket platform, on which the big data analysis system will realize information resources </w:t>
-      </w:r>
-      <w:r>
-        <w:rPr>
-          <w:sz w:val="24"/>
-          <w:szCs w:val="24"/>
-        </w:rPr>
-        <w:t xml:space="preserve">circulating </w:t>
-      </w:r>
-      <w:r>
-        <w:rPr>
-          <w:sz w:val="24"/>
-          <w:szCs w:val="24"/>
-        </w:rPr>
-        <w:t>and sharing</w:t>
-      </w:r>
-      <w:r>
-        <w:rPr>
-          <w:sz w:val="24"/>
-          <w:szCs w:val="24"/>
-        </w:rPr>
-        <w:t xml:space="preserve"> with some fee</w:t>
-      </w:r>
-      <w:r>
-        <w:rPr>
-          <w:sz w:val="24"/>
-          <w:szCs w:val="24"/>
-        </w:rPr>
-        <w:t>.</w:t>
+        <w:t>, there are various smaller data analysis systems that have different purposes and all of them would be accessed to the Smart Supermarket platform, on which the big data analysis system will realize information resources circulating and sharing with some fee.</w:t>
       </w:r>
     </w:p>
     <w:p>
@@ -2416,147 +3162,7 @@
           <w:sz w:val="24"/>
           <w:szCs w:val="24"/>
         </w:rPr>
-        <w:t xml:space="preserve">The Smart Supply Chain System is based on the Smart Supermarket cloud platform. It can automatically acquire the position information. Combining with the </w:t>
-      </w:r>
-      <w:r>
-        <w:rPr>
-          <w:sz w:val="24"/>
-          <w:szCs w:val="24"/>
-        </w:rPr>
-        <w:t>C</w:t>
-      </w:r>
-      <w:r>
-        <w:rPr>
-          <w:sz w:val="24"/>
-          <w:szCs w:val="24"/>
-        </w:rPr>
-        <w:t xml:space="preserve">argo </w:t>
-      </w:r>
-      <w:r>
-        <w:rPr>
-          <w:sz w:val="24"/>
-          <w:szCs w:val="24"/>
-        </w:rPr>
-        <w:t>I</w:t>
-      </w:r>
-      <w:r>
-        <w:rPr>
-          <w:sz w:val="24"/>
-          <w:szCs w:val="24"/>
-        </w:rPr>
-        <w:t xml:space="preserve">nspection </w:t>
-      </w:r>
-      <w:r>
-        <w:rPr>
-          <w:sz w:val="24"/>
-          <w:szCs w:val="24"/>
-        </w:rPr>
-        <w:t>S</w:t>
-      </w:r>
-      <w:r>
-        <w:rPr>
-          <w:sz w:val="24"/>
-          <w:szCs w:val="24"/>
-        </w:rPr>
-        <w:t xml:space="preserve">ystem and the </w:t>
-      </w:r>
-      <w:r>
-        <w:rPr>
-          <w:sz w:val="24"/>
-          <w:szCs w:val="24"/>
-        </w:rPr>
-        <w:t>S</w:t>
-      </w:r>
-      <w:r>
-        <w:rPr>
-          <w:sz w:val="24"/>
-          <w:szCs w:val="24"/>
-        </w:rPr>
-        <w:t xml:space="preserve">elf-service </w:t>
-      </w:r>
-      <w:r>
-        <w:rPr>
-          <w:sz w:val="24"/>
-          <w:szCs w:val="24"/>
-        </w:rPr>
-        <w:t>C</w:t>
-      </w:r>
-      <w:r>
-        <w:rPr>
-          <w:sz w:val="24"/>
-          <w:szCs w:val="24"/>
-        </w:rPr>
-        <w:t xml:space="preserve">ommodity </w:t>
-      </w:r>
-      <w:r>
-        <w:rPr>
-          <w:sz w:val="24"/>
-          <w:szCs w:val="24"/>
-        </w:rPr>
-        <w:t>S</w:t>
-      </w:r>
-      <w:r>
-        <w:rPr>
-          <w:sz w:val="24"/>
-          <w:szCs w:val="24"/>
-        </w:rPr>
-        <w:t xml:space="preserve">election </w:t>
-      </w:r>
-      <w:r>
-        <w:rPr>
-          <w:sz w:val="24"/>
-          <w:szCs w:val="24"/>
-        </w:rPr>
-        <w:t>S</w:t>
-      </w:r>
-      <w:r>
-        <w:rPr>
-          <w:sz w:val="24"/>
-          <w:szCs w:val="24"/>
-        </w:rPr>
-        <w:t xml:space="preserve">ystem, the </w:t>
-      </w:r>
-      <w:r>
-        <w:rPr>
-          <w:sz w:val="24"/>
-          <w:szCs w:val="24"/>
-        </w:rPr>
-        <w:t>S</w:t>
-      </w:r>
-      <w:r>
-        <w:rPr>
-          <w:sz w:val="24"/>
-          <w:szCs w:val="24"/>
-        </w:rPr>
-        <w:t xml:space="preserve">upply </w:t>
-      </w:r>
-      <w:r>
-        <w:rPr>
-          <w:sz w:val="24"/>
-          <w:szCs w:val="24"/>
-        </w:rPr>
-        <w:t>C</w:t>
-      </w:r>
-      <w:r>
-        <w:rPr>
-          <w:sz w:val="24"/>
-          <w:szCs w:val="24"/>
-        </w:rPr>
-        <w:t xml:space="preserve">hain </w:t>
-      </w:r>
-      <w:r>
-        <w:rPr>
-          <w:sz w:val="24"/>
-          <w:szCs w:val="24"/>
-        </w:rPr>
-        <w:t>S</w:t>
-      </w:r>
-      <w:r>
-        <w:rPr>
-          <w:sz w:val="24"/>
-          <w:szCs w:val="24"/>
-        </w:rPr>
-        <w:t>ystem will calculate the route with lowest costs to the shelves and to the end of customers.</w:t>
+        <w:t>The Smart Supply Chain System is based on the Smart Supermarket cloud platform. It can automatically acquire the position information. Combining with the Cargo Inspection System and the Self-service Commodity Selection System, the Supply Chain System will calculate the route with lowest costs to the shelves and to the end of customers.</w:t>
       </w:r>
     </w:p>
     <w:p>
@@ -2638,35 +3244,77 @@
           <w:sz w:val="24"/>
           <w:szCs w:val="24"/>
         </w:rPr>
-        <w:t xml:space="preserve">SSPJ is the payment token </w:t>
-      </w:r>
-      <w:r>
-        <w:rPr>
-          <w:sz w:val="24"/>
-          <w:szCs w:val="24"/>
-        </w:rPr>
-        <w:t>published by</w:t>
-      </w:r>
-      <w:r>
-        <w:rPr>
-          <w:sz w:val="24"/>
-          <w:szCs w:val="24"/>
-        </w:rPr>
-        <w:t xml:space="preserve"> the Smart Supermarket project, which is both currency and capital. SSPJ is the payment currency used to trade between Smart Supermarket platform and merchant users who have joined the platform. It can also be traded between the cashierless supermarkets and customers. SSPJ is </w:t>
-      </w:r>
-      <w:r>
-        <w:rPr>
-          <w:sz w:val="24"/>
-          <w:szCs w:val="24"/>
-        </w:rPr>
-        <w:t xml:space="preserve">also a </w:t>
-      </w:r>
-      <w:r>
-        <w:rPr>
-          <w:sz w:val="24"/>
-          <w:szCs w:val="24"/>
-        </w:rPr>
-        <w:t>income voucher.</w:t>
+        <w:t xml:space="preserve">SSPJ is the token published by the Smart Supermarket project, which is both currency and capital. SSPJ is the payment currency </w:t>
+      </w:r>
+      <w:r>
+        <w:rPr>
+          <w:sz w:val="24"/>
+          <w:szCs w:val="24"/>
+        </w:rPr>
+        <w:t>circulated</w:t>
+      </w:r>
+      <w:r>
+        <w:rPr>
+          <w:sz w:val="24"/>
+          <w:szCs w:val="24"/>
+        </w:rPr>
+        <w:t xml:space="preserve"> between Smart Supermarket platform and merchant users who have </w:t>
+      </w:r>
+      <w:r>
+        <w:rPr>
+          <w:sz w:val="24"/>
+          <w:szCs w:val="24"/>
+        </w:rPr>
+        <w:t>linked up to Smart Supermarket Cloud Platform</w:t>
+      </w:r>
+      <w:r>
+        <w:rPr>
+          <w:sz w:val="24"/>
+          <w:szCs w:val="24"/>
+        </w:rPr>
+        <w:t xml:space="preserve">. It can also be </w:t>
+      </w:r>
+      <w:r>
+        <w:rPr>
+          <w:sz w:val="24"/>
+          <w:szCs w:val="24"/>
+        </w:rPr>
+        <w:t>circulated between</w:t>
+      </w:r>
+      <w:r>
+        <w:rPr>
+          <w:sz w:val="24"/>
+          <w:szCs w:val="24"/>
+        </w:rPr>
+        <w:t xml:space="preserve"> customers</w:t>
+      </w:r>
+      <w:r>
+        <w:rPr>
+          <w:sz w:val="24"/>
+          <w:szCs w:val="24"/>
+        </w:rPr>
+        <w:t xml:space="preserve"> and </w:t>
+      </w:r>
+      <w:r>
+        <w:rPr>
+          <w:sz w:val="24"/>
+          <w:szCs w:val="24"/>
+        </w:rPr>
+        <w:t xml:space="preserve">merchant users who have linked up to Smart Supermarket Cloud Platform. SSPJ is also a </w:t>
+      </w:r>
+      <w:r>
+        <w:rPr>
+          <w:sz w:val="24"/>
+          <w:szCs w:val="24"/>
+        </w:rPr>
+        <w:t>bonus</w:t>
+      </w:r>
+      <w:r>
+        <w:rPr>
+          <w:sz w:val="24"/>
+          <w:szCs w:val="24"/>
+        </w:rPr>
+        <w:t xml:space="preserve"> voucher.</w:t>
       </w:r>
     </w:p>
     <w:p>
@@ -2984,10 +3632,13 @@
               <w:jc w:val="center"/>
             </w:pPr>
             <w:r>
+              <w:t xml:space="preserve">Smart Supermarket System </w:t>
+            </w:r>
+            <w:r>
               <w:rPr>
                 <w:rFonts w:ascii="Helvetica Neue" w:hAnsi="Helvetica Neue"/>
               </w:rPr>
-              <w:t xml:space="preserve">The cashierless supermarket mode can effectively alleviate the vicious competition and promote the positive growth of retail trade. </w:t>
+              <w:t xml:space="preserve">can effectively alleviate the vicious competition and promote the positive growth of retail trade. </w:t>
             </w:r>
           </w:p>
         </w:tc>
@@ -3025,7 +3676,7 @@
               <w:rPr>
                 <w:rFonts w:ascii="Helvetica Neue" w:hAnsi="Helvetica Neue"/>
               </w:rPr>
-              <w:t>The resources of retail trade is not sufficiently used and each merchants owns their private customer resources and production resources.</w:t>
+              <w:t>The resources of retail trade is not sufficiently used and each merchants owns their private customer and production resources.</w:t>
             </w:r>
           </w:p>
         </w:tc>
@@ -3057,7 +3708,25 @@
               <w:rPr>
                 <w:rFonts w:ascii="Helvetica Neue" w:hAnsi="Helvetica Neue"/>
               </w:rPr>
-              <w:t>The merchant users joined will realize the sharing of information resources to certain extent, lowering the costs incurred by information communication and logistics costs.</w:t>
+              <w:t xml:space="preserve">The merchant users joined </w:t>
+            </w:r>
+            <w:r>
+              <w:t>can enjoy</w:t>
+            </w:r>
+            <w:r>
+              <w:rPr>
+                <w:rFonts w:ascii="Helvetica Neue" w:hAnsi="Helvetica Neue"/>
+              </w:rPr>
+              <w:t xml:space="preserve"> information</w:t>
+            </w:r>
+            <w:r>
+              <w:t xml:space="preserve"> and customer</w:t>
+            </w:r>
+            <w:r>
+              <w:rPr>
+                <w:rFonts w:ascii="Helvetica Neue" w:hAnsi="Helvetica Neue"/>
+              </w:rPr>
+              <w:t xml:space="preserve"> resources to certain extent, lowering the costs incurred by information communication and logistics costs.</w:t>
             </w:r>
           </w:p>
         </w:tc>
@@ -3096,6 +3765,9 @@
                 <w:rFonts w:ascii="Helvetica Neue" w:hAnsi="Helvetica Neue"/>
               </w:rPr>
               <w:t>The costs of logistics and human labor are high</w:t>
+            </w:r>
+            <w:r>
+              <w:t>.</w:t>
             </w:r>
           </w:p>
         </w:tc>
@@ -3173,6 +3845,9 @@
             <w:r>
               <w:t xml:space="preserve"> service</w:t>
             </w:r>
+            <w:r>
+              <w:t>.</w:t>
+            </w:r>
           </w:p>
         </w:tc>
         <w:tc>
@@ -3334,63 +4009,7 @@
           <w:sz w:val="24"/>
           <w:szCs w:val="24"/>
         </w:rPr>
-        <w:t xml:space="preserve">The SSPJ token is issued </w:t>
-      </w:r>
-      <w:r>
-        <w:rPr>
-          <w:sz w:val="24"/>
-          <w:szCs w:val="24"/>
-        </w:rPr>
-        <w:t>based on</w:t>
-      </w:r>
-      <w:r>
-        <w:rPr>
-          <w:sz w:val="24"/>
-          <w:szCs w:val="24"/>
-        </w:rPr>
-        <w:t xml:space="preserve"> ERC20 Standard of Ethereum Block Chain. </w:t>
-      </w:r>
-      <w:r>
-        <w:rPr>
-          <w:sz w:val="24"/>
-          <w:szCs w:val="24"/>
-        </w:rPr>
-        <w:t>Total amount</w:t>
-      </w:r>
-      <w:r>
-        <w:rPr>
-          <w:sz w:val="24"/>
-          <w:szCs w:val="24"/>
-        </w:rPr>
-        <w:t xml:space="preserve"> is 2,000,000,000 and no</w:t>
-      </w:r>
-      <w:r>
-        <w:rPr>
-          <w:sz w:val="24"/>
-          <w:szCs w:val="24"/>
-        </w:rPr>
-        <w:t xml:space="preserve"> longer</w:t>
-      </w:r>
-      <w:r>
-        <w:rPr>
-          <w:sz w:val="24"/>
-          <w:szCs w:val="24"/>
-        </w:rPr>
-        <w:t xml:space="preserve"> new </w:t>
-      </w:r>
-      <w:r>
-        <w:rPr>
-          <w:sz w:val="24"/>
-          <w:szCs w:val="24"/>
-        </w:rPr>
-        <w:t xml:space="preserve">SSPJ </w:t>
-      </w:r>
-      <w:r>
-        <w:rPr>
-          <w:sz w:val="24"/>
-          <w:szCs w:val="24"/>
-        </w:rPr>
-        <w:t>tokens. The tokens allocated to the Smart Supermarket Team will be frozen for six months, and 10% of the original quantity will be unfrozen in each season.</w:t>
+        <w:t>The SSPJ token is issued based on ERC20 Standard of Ethereum Block Chain. Total amount is 2,000,000,000 and no longer new SSPJ tokens. The tokens allocated to the Smart Supermarket Team will be frozen for six months, and 10% of the original quantity will be unfrozen in each season.</w:t>
       </w:r>
     </w:p>
     <w:p>
@@ -3606,6 +4225,14 @@
           <w:szCs w:val="24"/>
         </w:rPr>
         <w:tab/>
+      </w:r>
+      <w:r>
+        <w:rPr>
+          <w:rFonts w:ascii="Helvetica" w:hAnsi="Helvetica" w:eastAsia="Helvetica" w:cs="Helvetica"/>
+          <w:color w:val="000006"/>
+          <w:sz w:val="24"/>
+          <w:szCs w:val="24"/>
+        </w:rPr>
         <w:t>Public</w:t>
       </w:r>
       <w:r>
@@ -3653,25 +4280,7 @@
           <w:sz w:val="24"/>
           <w:szCs w:val="24"/>
         </w:rPr>
-        <w:t>: ETH(</w:t>
-      </w:r>
-      <w:r>
-        <w:rPr>
-          <w:rFonts w:ascii="Helvetica" w:hAnsi="Helvetica"/>
-          <w:color w:val="000006"/>
-          <w:sz w:val="24"/>
-          <w:szCs w:val="24"/>
-        </w:rPr>
-        <w:t>Etherum</w:t>
-      </w:r>
-      <w:r>
-        <w:rPr>
-          <w:rFonts w:ascii="Helvetica" w:hAnsi="Helvetica"/>
-          <w:color w:val="000006"/>
-          <w:sz w:val="24"/>
-          <w:szCs w:val="24"/>
-        </w:rPr>
-        <w:t xml:space="preserve">) </w:t>
+        <w:t xml:space="preserve">: ETH(Etherum) </w:t>
       </w:r>
     </w:p>
     <w:p>
@@ -5280,8 +5889,6 @@
           <w:szCs w:val="24"/>
         </w:rPr>
       </w:pPr>
-      <w:bookmarkStart w:id="0" w:name="_GoBack"/>
-      <w:bookmarkEnd w:id="0"/>
     </w:p>
     <w:p>
       <w:pPr>
@@ -5306,7 +5913,7 @@
           <w:sz w:val="24"/>
           <w:szCs w:val="24"/>
         </w:rPr>
-        <w:t>(1) As an active currency circulated between merchant users and Smart Supermarket cloud platform, SSPJ can be used to purchase all the applications on Smart Supermarket cloud platform.</w:t>
+        <w:t>(1) As an active currency circulated between merchant users linked up to Smart Supermarket Cloud Platform and Smart Supermarket cloud platform, SSPJ can be used to purchase all the applications on Smart Supermarket Cloud Platform.</w:t>
       </w:r>
     </w:p>
     <w:p>
@@ -5344,7 +5951,63 @@
           <w:sz w:val="24"/>
           <w:szCs w:val="24"/>
         </w:rPr>
-        <w:t>(2) As an active currency circulated between consumers and supermarkets on Smart Supermarket cloud platform, SSPJ can be used to purchase all the commodities sold on Smart Supermarket cloud platform.</w:t>
+        <w:t xml:space="preserve">(2) As an active currency circulated between consumers and supermarkets linked up to Smart Supermarket Cloud Platform, SSPJ can be used to purchase all the commodities </w:t>
+      </w:r>
+      <w:r>
+        <w:rPr>
+          <w:sz w:val="24"/>
+          <w:szCs w:val="24"/>
+        </w:rPr>
+        <w:t>possessed by cashierless supermarket</w:t>
+      </w:r>
+      <w:r>
+        <w:rPr>
+          <w:sz w:val="24"/>
+          <w:szCs w:val="24"/>
+        </w:rPr>
+        <w:t xml:space="preserve"> </w:t>
+      </w:r>
+      <w:r>
+        <w:rPr>
+          <w:sz w:val="24"/>
+          <w:szCs w:val="24"/>
+        </w:rPr>
+        <w:t>linked up to</w:t>
+      </w:r>
+      <w:r>
+        <w:rPr>
+          <w:sz w:val="24"/>
+          <w:szCs w:val="24"/>
+        </w:rPr>
+        <w:t xml:space="preserve"> Smart Supermarket </w:t>
+      </w:r>
+      <w:r>
+        <w:rPr>
+          <w:sz w:val="24"/>
+          <w:szCs w:val="24"/>
+        </w:rPr>
+        <w:t>C</w:t>
+      </w:r>
+      <w:r>
+        <w:rPr>
+          <w:sz w:val="24"/>
+          <w:szCs w:val="24"/>
+        </w:rPr>
+        <w:t xml:space="preserve">loud </w:t>
+      </w:r>
+      <w:r>
+        <w:rPr>
+          <w:sz w:val="24"/>
+          <w:szCs w:val="24"/>
+        </w:rPr>
+        <w:t>P</w:t>
+      </w:r>
+      <w:r>
+        <w:rPr>
+          <w:sz w:val="24"/>
+          <w:szCs w:val="24"/>
+        </w:rPr>
+        <w:t>latform.</w:t>
       </w:r>
     </w:p>
     <w:p>
@@ -5382,7 +6045,119 @@
           <w:sz w:val="24"/>
           <w:szCs w:val="24"/>
         </w:rPr>
-        <w:t>(3) SSPJ is the income voucher on Smart Supermarket cloud platform. We will return 10% of the income from road map project on Smart Supermarket cloud platform to all SSPJ holders, and the number of SSPJ tokens is the voucher shares.\</w:t>
+        <w:t xml:space="preserve">(3) SSPJ is the </w:t>
+      </w:r>
+      <w:r>
+        <w:rPr>
+          <w:sz w:val="24"/>
+          <w:szCs w:val="24"/>
+        </w:rPr>
+        <w:t xml:space="preserve">bonus </w:t>
+      </w:r>
+      <w:r>
+        <w:rPr>
+          <w:sz w:val="24"/>
+          <w:szCs w:val="24"/>
+        </w:rPr>
+        <w:t xml:space="preserve">voucher on Smart Supermarket </w:t>
+      </w:r>
+      <w:r>
+        <w:rPr>
+          <w:sz w:val="24"/>
+          <w:szCs w:val="24"/>
+        </w:rPr>
+        <w:t>C</w:t>
+      </w:r>
+      <w:r>
+        <w:rPr>
+          <w:sz w:val="24"/>
+          <w:szCs w:val="24"/>
+        </w:rPr>
+        <w:t xml:space="preserve">loud </w:t>
+      </w:r>
+      <w:r>
+        <w:rPr>
+          <w:sz w:val="24"/>
+          <w:szCs w:val="24"/>
+        </w:rPr>
+        <w:t>P</w:t>
+      </w:r>
+      <w:r>
+        <w:rPr>
+          <w:sz w:val="24"/>
+          <w:szCs w:val="24"/>
+        </w:rPr>
+        <w:t xml:space="preserve">latform. We will </w:t>
+      </w:r>
+      <w:r>
+        <w:rPr>
+          <w:sz w:val="24"/>
+          <w:szCs w:val="24"/>
+        </w:rPr>
+        <w:t>distribute</w:t>
+      </w:r>
+      <w:r>
+        <w:rPr>
+          <w:sz w:val="24"/>
+          <w:szCs w:val="24"/>
+        </w:rPr>
+        <w:t xml:space="preserve"> 10% </w:t>
+      </w:r>
+      <w:r>
+        <w:rPr>
+          <w:sz w:val="24"/>
+          <w:szCs w:val="24"/>
+        </w:rPr>
+        <w:t>benefit produced from</w:t>
+      </w:r>
+      <w:r>
+        <w:rPr>
+          <w:sz w:val="24"/>
+          <w:szCs w:val="24"/>
+        </w:rPr>
+        <w:t xml:space="preserve"> Smart Supermarket </w:t>
+      </w:r>
+      <w:r>
+        <w:rPr>
+          <w:sz w:val="24"/>
+          <w:szCs w:val="24"/>
+        </w:rPr>
+        <w:t>C</w:t>
+      </w:r>
+      <w:r>
+        <w:rPr>
+          <w:sz w:val="24"/>
+          <w:szCs w:val="24"/>
+        </w:rPr>
+        <w:t xml:space="preserve">loud </w:t>
+      </w:r>
+      <w:r>
+        <w:rPr>
+          <w:sz w:val="24"/>
+          <w:szCs w:val="24"/>
+        </w:rPr>
+        <w:t>P</w:t>
+      </w:r>
+      <w:r>
+        <w:rPr>
+          <w:sz w:val="24"/>
+          <w:szCs w:val="24"/>
+        </w:rPr>
+        <w:t xml:space="preserve">latform </w:t>
+      </w:r>
+      <w:r>
+        <w:rPr>
+          <w:sz w:val="24"/>
+          <w:szCs w:val="24"/>
+        </w:rPr>
+        <w:t xml:space="preserve">according the road map </w:t>
+      </w:r>
+      <w:r>
+        <w:rPr>
+          <w:sz w:val="24"/>
+          <w:szCs w:val="24"/>
+        </w:rPr>
+        <w:t>to all SSPJ holders, and the number of SSPJ tokens is the voucher shares.</w:t>
       </w:r>
     </w:p>
     <w:p>
@@ -5420,7 +6195,91 @@
           <w:sz w:val="24"/>
           <w:szCs w:val="24"/>
         </w:rPr>
-        <w:t>(4) SSPJ can serve as a security-like investment products. The valuation of the entire application market on Smart Supermarket cloud platform is $ 25,000,000,000,000. If our project can seize 10% of this market share (considering that we are the predecessor of Smart Supermarket, the market share we are getting is far more than this), then our predicted market value is &amp; 2,500,000,000,000. Therefore, the investors of SSPJ tokens will acquire 10% of the annual profit of Smart Supermarket and asset appreciation rate of 1000 times.</w:t>
+        <w:t>(4) SSPJ can serve as a security-like investment products. The valuation of the entire market on Smart Supermarket cloud platform is 25,000,000,000,000</w:t>
+      </w:r>
+      <w:r>
+        <w:rPr>
+          <w:sz w:val="24"/>
+          <w:szCs w:val="24"/>
+        </w:rPr>
+        <w:t xml:space="preserve"> $</w:t>
+      </w:r>
+      <w:r>
+        <w:rPr>
+          <w:sz w:val="24"/>
+          <w:szCs w:val="24"/>
+        </w:rPr>
+        <w:t>. If our project can seize 10% of this market share (considering that we are the predecessor of Smart Supermarket, the market share we are getting is far more than this), then our predicted market value is 2,500,000,000,000</w:t>
+      </w:r>
+      <w:r>
+        <w:rPr>
+          <w:sz w:val="24"/>
+          <w:szCs w:val="24"/>
+        </w:rPr>
+        <w:t xml:space="preserve"> $</w:t>
+      </w:r>
+      <w:r>
+        <w:rPr>
+          <w:sz w:val="24"/>
+          <w:szCs w:val="24"/>
+        </w:rPr>
+        <w:t xml:space="preserve">. Therefore, </w:t>
+      </w:r>
+      <w:r>
+        <w:rPr>
+          <w:sz w:val="24"/>
+          <w:szCs w:val="24"/>
+        </w:rPr>
+        <w:t xml:space="preserve">except </w:t>
+      </w:r>
+      <w:r>
+        <w:rPr>
+          <w:sz w:val="24"/>
+          <w:szCs w:val="24"/>
+        </w:rPr>
+        <w:t>acquire 10% of the annual profit of Smart Supermarket</w:t>
+      </w:r>
+      <w:r>
+        <w:rPr>
+          <w:sz w:val="24"/>
+          <w:szCs w:val="24"/>
+        </w:rPr>
+        <w:t xml:space="preserve"> Cloud Platform, </w:t>
+      </w:r>
+      <w:r>
+        <w:rPr>
+          <w:sz w:val="24"/>
+          <w:szCs w:val="24"/>
+        </w:rPr>
+        <w:t>the</w:t>
+      </w:r>
+      <w:r>
+        <w:rPr>
+          <w:sz w:val="24"/>
+          <w:szCs w:val="24"/>
+        </w:rPr>
+        <w:t xml:space="preserve"> </w:t>
+      </w:r>
+      <w:r>
+        <w:rPr>
+          <w:sz w:val="24"/>
+          <w:szCs w:val="24"/>
+        </w:rPr>
+        <w:t xml:space="preserve">SSPJ tokens </w:t>
+      </w:r>
+      <w:r>
+        <w:rPr>
+          <w:sz w:val="24"/>
+          <w:szCs w:val="24"/>
+        </w:rPr>
+        <w:t>investors will get</w:t>
+      </w:r>
+      <w:r>
+        <w:rPr>
+          <w:sz w:val="24"/>
+          <w:szCs w:val="24"/>
+        </w:rPr>
+        <w:t xml:space="preserve"> asset appreciation rate of 1000 times.</w:t>
       </w:r>
     </w:p>
     <w:p>
@@ -5646,13 +6505,7 @@
                               <w:rPr>
                                 <w:color w:val="002060"/>
                               </w:rPr>
-                              <w:t xml:space="preserve"> </w:t>
-                            </w:r>
-                            <w:r>
-                              <w:rPr>
-                                <w:color w:val="002060"/>
-                              </w:rPr>
-                              <w:t>Investor</w:t>
+                              <w:t xml:space="preserve"> Investor</w:t>
                             </w:r>
                           </w:p>
                           <w:p>
@@ -5690,7 +6543,7 @@
           </mc:Choice>
           <mc:Fallback>
             <w:pict>
-              <v:shape id="_x0000_s1026" o:spid="_x0000_s1026" o:spt="202" type="#_x0000_t202" style="position:absolute;left:0pt;margin-left:265.75pt;margin-top:144.75pt;height:60.75pt;width:76.5pt;z-index:251862016;mso-width-relative:page;mso-height-relative:page;" filled="f" stroked="f" coordsize="21600,21600" o:gfxdata="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">
+              <v:shape id="_x0000_s1026" o:spid="_x0000_s1026" o:spt="202" type="#_x0000_t202" style="position:absolute;left:0pt;margin-left:265.75pt;margin-top:144.75pt;height:60.75pt;width:76.5pt;z-index:251862016;mso-width-relative:page;mso-height-relative:page;" filled="f" stroked="f" coordsize="21600,21600" o:gfxdata="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">
                 <v:fill on="f" focussize="0,0"/>
                 <v:stroke on="f" weight="0.5pt"/>
                 <v:imagedata o:title=""/>
@@ -5708,13 +6561,7 @@
                         <w:rPr>
                           <w:color w:val="002060"/>
                         </w:rPr>
-                        <w:t xml:space="preserve"> </w:t>
-                      </w:r>
-                      <w:r>
-                        <w:rPr>
-                          <w:color w:val="002060"/>
-                        </w:rPr>
-                        <w:t>Investor</w:t>
+                        <w:t xml:space="preserve"> Investor</w:t>
                       </w:r>
                     </w:p>
                     <w:p>
@@ -5840,7 +6687,7 @@
           </mc:Choice>
           <mc:Fallback>
             <w:pict>
-              <v:shape id="_x0000_s1026" o:spid="_x0000_s1026" o:spt="202" type="#_x0000_t202" style="position:absolute;left:0pt;margin-left:140.6pt;margin-top:166.6pt;height:36.75pt;width:116.2pt;z-index:251819008;mso-width-relative:page;mso-height-relative:page;" filled="f" stroked="f" coordsize="21600,21600" o:gfxdata="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">
+              <v:shape id="_x0000_s1026" o:spid="_x0000_s1026" o:spt="202" type="#_x0000_t202" style="position:absolute;left:0pt;margin-left:140.6pt;margin-top:166.6pt;height:36.75pt;width:116.2pt;z-index:251819008;mso-width-relative:page;mso-height-relative:page;" filled="f" stroked="f" coordsize="21600,21600" o:gfxdata="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">
                 <v:fill on="f" focussize="0,0"/>
                 <v:stroke on="f" weight="0.5pt"/>
                 <v:imagedata o:title=""/>
@@ -5988,7 +6835,7 @@
           </mc:Choice>
           <mc:Fallback>
             <w:pict>
-              <v:shape id="_x0000_s1026" o:spid="_x0000_s1026" o:spt="202" type="#_x0000_t202" style="position:absolute;left:0pt;margin-left:147.35pt;margin-top:91.75pt;height:45.75pt;width:78.7pt;z-index:251777024;mso-width-relative:page;mso-height-relative:page;" filled="f" stroked="f" coordsize="21600,21600" o:gfxdata="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">
+              <v:shape id="_x0000_s1026" o:spid="_x0000_s1026" o:spt="202" type="#_x0000_t202" style="position:absolute;left:0pt;margin-left:147.35pt;margin-top:91.75pt;height:45.75pt;width:78.7pt;z-index:251777024;mso-width-relative:page;mso-height-relative:page;" filled="f" stroked="f" coordsize="21600,21600" o:gfxdata="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">
                 <v:fill on="f" focussize="0,0"/>
                 <v:stroke on="f" weight="0.5pt"/>
                 <v:imagedata o:title=""/>
@@ -6147,7 +6994,7 @@
           </mc:Choice>
           <mc:Fallback>
             <w:pict>
-              <v:shape id="_x0000_s1026" o:spid="_x0000_s1026" o:spt="202" type="#_x0000_t202" style="position:absolute;left:0pt;margin-left:196.15pt;margin-top:55.55pt;height:35.2pt;width:52.5pt;z-index:251736064;mso-width-relative:page;mso-height-relative:page;" filled="f" stroked="f" coordsize="21600,21600" o:gfxdata="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">
+              <v:shape id="_x0000_s1026" o:spid="_x0000_s1026" o:spt="202" type="#_x0000_t202" style="position:absolute;left:0pt;margin-left:196.15pt;margin-top:55.55pt;height:35.2pt;width:52.5pt;z-index:251736064;mso-width-relative:page;mso-height-relative:page;" filled="f" stroked="f" coordsize="21600,21600" o:gfxdata="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">
                 <v:fill on="f" focussize="0,0"/>
                 <v:stroke on="f" weight="0.5pt"/>
                 <v:imagedata o:title=""/>
@@ -6269,15 +7116,7 @@
                                 <w:sz w:val="30"/>
                                 <w:szCs w:val="30"/>
                               </w:rPr>
-                              <w:t>SSPJ</w:t>
-                            </w:r>
-                            <w:r>
-                              <w:rPr>
-                                <w:color w:val="002060"/>
-                                <w:sz w:val="30"/>
-                                <w:szCs w:val="30"/>
-                              </w:rPr>
-                              <w:t xml:space="preserve"> Shares</w:t>
+                              <w:t>SSPJ Shares</w:t>
                             </w:r>
                           </w:p>
                         </w:txbxContent>
@@ -6293,7 +7132,7 @@
           </mc:Choice>
           <mc:Fallback>
             <w:pict>
-              <v:shape id="_x0000_s1026" o:spid="_x0000_s1026" o:spt="202" type="#_x0000_t202" style="position:absolute;left:0pt;margin-left:179.65pt;margin-top:5.15pt;height:32.9pt;width:119.25pt;z-index:251696128;mso-width-relative:page;mso-height-relative:page;" filled="f" stroked="f" coordsize="21600,21600" o:gfxdata="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">
+              <v:shape id="_x0000_s1026" o:spid="_x0000_s1026" o:spt="202" type="#_x0000_t202" style="position:absolute;left:0pt;margin-left:179.65pt;margin-top:5.15pt;height:32.9pt;width:119.25pt;z-index:251696128;mso-width-relative:page;mso-height-relative:page;" filled="f" stroked="f" coordsize="21600,21600" o:gfxdata="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">
                 <v:fill on="f" focussize="0,0"/>
                 <v:stroke on="f" weight="0.5pt"/>
                 <v:imagedata o:title=""/>
@@ -6316,15 +7155,7 @@
                           <w:sz w:val="30"/>
                           <w:szCs w:val="30"/>
                         </w:rPr>
-                        <w:t>SSPJ</w:t>
-                      </w:r>
-                      <w:r>
-                        <w:rPr>
-                          <w:color w:val="002060"/>
-                          <w:sz w:val="30"/>
-                          <w:szCs w:val="30"/>
-                        </w:rPr>
-                        <w:t xml:space="preserve"> Shares</w:t>
+                        <w:t>SSPJ Shares</w:t>
                       </w:r>
                     </w:p>
                   </w:txbxContent>
@@ -7867,10 +8698,10 @@
       </w:rPr>
     </w:lvl>
   </w:abstractNum>
-  <w:abstractNum w:abstractNumId="1520402754">
-    <w:nsid w:val="5A9F8142"/>
+  <w:abstractNum w:abstractNumId="1520413037">
+    <w:nsid w:val="5A9FA96D"/>
     <w:multiLevelType w:val="multilevel"/>
-    <w:tmpl w:val="5A9F8142"/>
+    <w:tmpl w:val="5A9FA96D"/>
     <w:lvl w:ilvl="0" w:tentative="1">
       <w:start w:val="1"/>
       <w:numFmt w:val="decimal"/>
@@ -8101,7 +8932,7 @@
     <w:abstractNumId w:val="1520394821"/>
   </w:num>
   <w:num w:numId="2">
-    <w:abstractNumId w:val="1520402754"/>
+    <w:abstractNumId w:val="1520413037"/>
     <w:lvlOverride w:ilvl="0">
       <w:startOverride w:val="1"/>
     </w:lvlOverride>

</xml_diff>